<commit_message>
Report draft to edit
</commit_message>
<xml_diff>
--- a/DATA_583_ProjectReport.docx
+++ b/DATA_583_ProjectReport.docx
@@ -173,7 +173,7 @@
           <w:szCs w:val="20"/>
         </w:rPr>
         <w:drawing>
-          <wp:inline distT="0" distB="0" distL="0" distR="0">
+          <wp:inline distT="0" distB="0" distL="0" distR="0" wp14:anchorId="7C6812A4" wp14:editId="3FA007D4">
             <wp:extent cx="3346026" cy="2133600"/>
             <wp:effectExtent l="0" t="0" r="0" b="0"/>
             <wp:docPr id="2" name="Picture 2" descr="A close up of a map&#10;&#10;Description automatically generated"/>
@@ -271,16 +271,7 @@
           <w:sz w:val="20"/>
           <w:szCs w:val="20"/>
         </w:rPr>
-        <w:t>M</w:t>
-      </w:r>
-      <w:r>
-        <w:rPr>
-          <w:b/>
-          <w:bCs/>
-          <w:sz w:val="20"/>
-          <w:szCs w:val="20"/>
-        </w:rPr>
-        <w:t>ultiple linear regression</w:t>
+        <w:t>Multiple linear regression</w:t>
       </w:r>
     </w:p>
     <w:p>
@@ -305,7 +296,7 @@
           <w:szCs w:val="20"/>
         </w:rPr>
         <w:drawing>
-          <wp:inline distT="0" distB="0" distL="0" distR="0">
+          <wp:inline distT="0" distB="0" distL="0" distR="0" wp14:anchorId="7959195E" wp14:editId="6A2F24AE">
             <wp:extent cx="5970494" cy="2894269"/>
             <wp:effectExtent l="0" t="0" r="0" b="1905"/>
             <wp:docPr id="1" name="Picture 1" descr="A close up of a map&#10;&#10;Description automatically generated"/>
@@ -462,6 +453,43 @@
           <w:szCs w:val="20"/>
         </w:rPr>
       </w:pPr>
+      <w:r>
+        <w:rPr>
+          <w:sz w:val="20"/>
+          <w:szCs w:val="20"/>
+        </w:rPr>
+        <w:t>D</w:t>
+      </w:r>
+      <w:r>
+        <w:rPr>
+          <w:sz w:val="20"/>
+          <w:szCs w:val="20"/>
+        </w:rPr>
+        <w:t xml:space="preserve">eviance explained = </w:t>
+      </w:r>
+      <w:r>
+        <w:rPr>
+          <w:sz w:val="20"/>
+          <w:szCs w:val="20"/>
+        </w:rPr>
+        <w:t>47.16</w:t>
+      </w:r>
+      <w:r>
+        <w:rPr>
+          <w:sz w:val="20"/>
+          <w:szCs w:val="20"/>
+        </w:rPr>
+        <w:t>%</w:t>
+      </w:r>
+    </w:p>
+    <w:p>
+      <w:pPr>
+        <w:ind w:left="360"/>
+        <w:rPr>
+          <w:sz w:val="20"/>
+          <w:szCs w:val="20"/>
+        </w:rPr>
+      </w:pPr>
     </w:p>
     <w:p>
       <w:pPr>
@@ -484,16 +512,7 @@
           <w:sz w:val="20"/>
           <w:szCs w:val="20"/>
         </w:rPr>
-        <w:t>B</w:t>
-      </w:r>
-      <w:r>
-        <w:rPr>
-          <w:b/>
-          <w:bCs/>
-          <w:sz w:val="20"/>
-          <w:szCs w:val="20"/>
-        </w:rPr>
-        <w:t>ivariate spline regression with</w:t>
+        <w:t>Bivariate spline regression with</w:t>
       </w:r>
       <w:r>
         <w:rPr>
@@ -546,6 +565,7 @@
           <w:sz w:val="20"/>
           <w:szCs w:val="20"/>
         </w:rPr>
+        <w:lastRenderedPageBreak/>
         <w:t>Adjusted R-squared</w:t>
       </w:r>
       <w:r>
@@ -590,28 +610,71 @@
         </w:rPr>
         <w:t>.</w:t>
       </w:r>
-    </w:p>
-    <w:p>
-      <w:pPr>
-        <w:rPr>
-          <w:sz w:val="20"/>
-          <w:szCs w:val="20"/>
-        </w:rPr>
-      </w:pPr>
-    </w:p>
-    <w:p>
-      <w:pPr>
-        <w:rPr>
-          <w:sz w:val="20"/>
-          <w:szCs w:val="20"/>
-        </w:rPr>
-      </w:pPr>
-      <w:r>
-        <w:rPr>
-          <w:sz w:val="20"/>
-          <w:szCs w:val="20"/>
-        </w:rPr>
-        <w:lastRenderedPageBreak/>
+      <w:r>
+        <w:rPr>
+          <w:sz w:val="20"/>
+          <w:szCs w:val="20"/>
+        </w:rPr>
+        <w:t xml:space="preserve"> </w:t>
+      </w:r>
+      <w:r>
+        <w:rPr>
+          <w:sz w:val="20"/>
+          <w:szCs w:val="20"/>
+        </w:rPr>
+        <w:t>D</w:t>
+      </w:r>
+      <w:r>
+        <w:rPr>
+          <w:sz w:val="20"/>
+          <w:szCs w:val="20"/>
+        </w:rPr>
+        <w:t xml:space="preserve">eviance explained = </w:t>
+      </w:r>
+      <w:r>
+        <w:rPr>
+          <w:sz w:val="20"/>
+          <w:szCs w:val="20"/>
+        </w:rPr>
+        <w:t>65.63</w:t>
+      </w:r>
+      <w:r>
+        <w:rPr>
+          <w:sz w:val="20"/>
+          <w:szCs w:val="20"/>
+        </w:rPr>
+        <w:t>%</w:t>
+      </w:r>
+    </w:p>
+    <w:p>
+      <w:pPr>
+        <w:ind w:left="360"/>
+        <w:rPr>
+          <w:sz w:val="20"/>
+          <w:szCs w:val="20"/>
+        </w:rPr>
+      </w:pPr>
+    </w:p>
+    <w:p>
+      <w:pPr>
+        <w:rPr>
+          <w:sz w:val="20"/>
+          <w:szCs w:val="20"/>
+        </w:rPr>
+      </w:pPr>
+    </w:p>
+    <w:p>
+      <w:pPr>
+        <w:rPr>
+          <w:sz w:val="20"/>
+          <w:szCs w:val="20"/>
+        </w:rPr>
+      </w:pPr>
+      <w:r>
+        <w:rPr>
+          <w:sz w:val="20"/>
+          <w:szCs w:val="20"/>
+        </w:rPr>
         <w:t xml:space="preserve">If we consider bivariate splines with interaction term x*y, the adjusted </w:t>
       </w:r>
       <w:r>
@@ -626,28 +689,14 @@
           <w:sz w:val="20"/>
           <w:szCs w:val="20"/>
         </w:rPr>
-        <w:t xml:space="preserve"> </w:t>
-      </w:r>
-      <w:r>
-        <w:rPr>
-          <w:sz w:val="20"/>
-          <w:szCs w:val="20"/>
-        </w:rPr>
-        <w:t>increases to 0.8227.</w:t>
-      </w:r>
-      <w:r>
-        <w:rPr>
-          <w:sz w:val="20"/>
-          <w:szCs w:val="20"/>
-        </w:rPr>
-        <w:t xml:space="preserve"> </w:t>
-      </w:r>
-      <w:r>
-        <w:rPr>
-          <w:sz w:val="20"/>
-          <w:szCs w:val="20"/>
-        </w:rPr>
-        <w:t xml:space="preserve">AIC value is </w:t>
+        <w:t xml:space="preserve"> increases to 0.8227.</w:t>
+      </w:r>
+      <w:r>
+        <w:rPr>
+          <w:sz w:val="20"/>
+          <w:szCs w:val="20"/>
+        </w:rPr>
+        <w:t xml:space="preserve"> AIC value is </w:t>
       </w:r>
       <w:r>
         <w:rPr>
@@ -656,6 +705,66 @@
         </w:rPr>
         <w:t>3173.011</w:t>
       </w:r>
+      <w:r>
+        <w:rPr>
+          <w:sz w:val="20"/>
+          <w:szCs w:val="20"/>
+        </w:rPr>
+        <w:t>.</w:t>
+      </w:r>
+    </w:p>
+    <w:p>
+      <w:pPr>
+        <w:ind w:left="360"/>
+        <w:rPr>
+          <w:sz w:val="20"/>
+          <w:szCs w:val="20"/>
+        </w:rPr>
+      </w:pPr>
+      <w:r>
+        <w:rPr>
+          <w:sz w:val="20"/>
+          <w:szCs w:val="20"/>
+        </w:rPr>
+        <w:t>D</w:t>
+      </w:r>
+      <w:r>
+        <w:rPr>
+          <w:sz w:val="20"/>
+          <w:szCs w:val="20"/>
+        </w:rPr>
+        <w:t xml:space="preserve">eviance explained = </w:t>
+      </w:r>
+      <w:r>
+        <w:rPr>
+          <w:sz w:val="20"/>
+          <w:szCs w:val="20"/>
+        </w:rPr>
+        <w:t>84</w:t>
+      </w:r>
+      <w:r>
+        <w:rPr>
+          <w:sz w:val="20"/>
+          <w:szCs w:val="20"/>
+        </w:rPr>
+        <w:t>.</w:t>
+      </w:r>
+      <w:r>
+        <w:rPr>
+          <w:sz w:val="20"/>
+          <w:szCs w:val="20"/>
+        </w:rPr>
+        <w:t>17</w:t>
+      </w:r>
+      <w:r>
+        <w:rPr>
+          <w:sz w:val="20"/>
+          <w:szCs w:val="20"/>
+        </w:rPr>
+        <w:t>%</w:t>
+      </w:r>
+      <w:bookmarkStart w:id="0" w:name="_GoBack"/>
+      <w:bookmarkEnd w:id="0"/>
     </w:p>
     <w:p>
       <w:pPr>
@@ -679,7 +788,7 @@
           <w:szCs w:val="20"/>
         </w:rPr>
         <w:drawing>
-          <wp:inline distT="0" distB="0" distL="0" distR="0">
+          <wp:inline distT="0" distB="0" distL="0" distR="0" wp14:anchorId="2D9F1907" wp14:editId="4B8FF803">
             <wp:extent cx="6104965" cy="3610408"/>
             <wp:effectExtent l="0" t="0" r="3810" b="0"/>
             <wp:docPr id="3" name="Picture 3" descr="A close up of a map&#10;&#10;Description automatically generated"/>
@@ -774,25 +883,7 @@
           <w:sz w:val="20"/>
           <w:szCs w:val="20"/>
         </w:rPr>
-        <w:t>G</w:t>
-      </w:r>
-      <w:r>
-        <w:rPr>
-          <w:b/>
-          <w:bCs/>
-          <w:sz w:val="20"/>
-          <w:szCs w:val="20"/>
-        </w:rPr>
-        <w:t>eneralized additive models</w:t>
-      </w:r>
-      <w:r>
-        <w:rPr>
-          <w:b/>
-          <w:bCs/>
-          <w:sz w:val="20"/>
-          <w:szCs w:val="20"/>
-        </w:rPr>
-        <w:t xml:space="preserve"> with default Gaussian family</w:t>
+        <w:t>Generalized additive models with default Gaussian family</w:t>
       </w:r>
     </w:p>
     <w:p>
@@ -817,14 +908,7 @@
           <w:sz w:val="20"/>
           <w:szCs w:val="20"/>
         </w:rPr>
-        <w:t>A</w:t>
-      </w:r>
-      <w:r>
-        <w:rPr>
-          <w:sz w:val="20"/>
-          <w:szCs w:val="20"/>
-        </w:rPr>
-        <w:t xml:space="preserve">djusted </w:t>
+        <w:t xml:space="preserve">Adjusted </w:t>
       </w:r>
       <w:r>
         <w:rPr>
@@ -838,6 +922,34 @@
           <w:sz w:val="20"/>
           <w:szCs w:val="20"/>
         </w:rPr>
+        <w:t xml:space="preserve"> is </w:t>
+      </w:r>
+      <w:r>
+        <w:rPr>
+          <w:sz w:val="20"/>
+          <w:szCs w:val="20"/>
+        </w:rPr>
+        <w:t>0.676</w:t>
+      </w:r>
+      <w:r>
+        <w:rPr>
+          <w:sz w:val="20"/>
+          <w:szCs w:val="20"/>
+        </w:rPr>
+        <w:t xml:space="preserve">, </w:t>
+      </w:r>
+      <w:r>
+        <w:rPr>
+          <w:sz w:val="20"/>
+          <w:szCs w:val="20"/>
+        </w:rPr>
+        <w:t>and</w:t>
+      </w:r>
+      <w:r>
+        <w:rPr>
+          <w:sz w:val="20"/>
+          <w:szCs w:val="20"/>
+        </w:rPr>
         <w:t xml:space="preserve"> </w:t>
       </w:r>
       <w:r>
@@ -845,41 +957,6 @@
           <w:sz w:val="20"/>
           <w:szCs w:val="20"/>
         </w:rPr>
-        <w:t xml:space="preserve">is </w:t>
-      </w:r>
-      <w:r>
-        <w:rPr>
-          <w:sz w:val="20"/>
-          <w:szCs w:val="20"/>
-        </w:rPr>
-        <w:t>0.676</w:t>
-      </w:r>
-      <w:r>
-        <w:rPr>
-          <w:sz w:val="20"/>
-          <w:szCs w:val="20"/>
-        </w:rPr>
-        <w:t xml:space="preserve">, </w:t>
-      </w:r>
-      <w:r>
-        <w:rPr>
-          <w:sz w:val="20"/>
-          <w:szCs w:val="20"/>
-        </w:rPr>
-        <w:t>and</w:t>
-      </w:r>
-      <w:r>
-        <w:rPr>
-          <w:sz w:val="20"/>
-          <w:szCs w:val="20"/>
-        </w:rPr>
-        <w:t xml:space="preserve"> </w:t>
-      </w:r>
-      <w:r>
-        <w:rPr>
-          <w:sz w:val="20"/>
-          <w:szCs w:val="20"/>
-        </w:rPr>
         <w:t>d</w:t>
       </w:r>
       <w:r>
@@ -944,7 +1021,7 @@
           <w:szCs w:val="20"/>
         </w:rPr>
         <w:drawing>
-          <wp:inline distT="0" distB="0" distL="0" distR="0">
+          <wp:inline distT="0" distB="0" distL="0" distR="0" wp14:anchorId="6D2A5617" wp14:editId="0C35A9BE">
             <wp:extent cx="2018453" cy="1889760"/>
             <wp:effectExtent l="0" t="0" r="1270" b="2540"/>
             <wp:docPr id="4" name="Picture 4" descr="A close up of a logo&#10;&#10;Description automatically generated"/>
@@ -992,7 +1069,7 @@
           <w:szCs w:val="20"/>
         </w:rPr>
         <w:drawing>
-          <wp:inline distT="0" distB="0" distL="0" distR="0">
+          <wp:inline distT="0" distB="0" distL="0" distR="0" wp14:anchorId="01BD9B65" wp14:editId="61FF1C19">
             <wp:extent cx="3725334" cy="1941830"/>
             <wp:effectExtent l="0" t="0" r="0" b="1270"/>
             <wp:docPr id="5" name="Picture 5" descr="A close up of a map&#10;&#10;Description automatically generated"/>
@@ -1216,25 +1293,7 @@
           <w:sz w:val="20"/>
           <w:szCs w:val="20"/>
         </w:rPr>
-        <w:t>Generalized additive models with default Ga</w:t>
-      </w:r>
-      <w:r>
-        <w:rPr>
-          <w:b/>
-          <w:bCs/>
-          <w:sz w:val="20"/>
-          <w:szCs w:val="20"/>
-        </w:rPr>
-        <w:t>mma</w:t>
-      </w:r>
-      <w:r>
-        <w:rPr>
-          <w:b/>
-          <w:bCs/>
-          <w:sz w:val="20"/>
-          <w:szCs w:val="20"/>
-        </w:rPr>
-        <w:t xml:space="preserve"> family</w:t>
+        <w:t>Generalized additive models with default Gamma family</w:t>
       </w:r>
     </w:p>
     <w:p>
@@ -1361,7 +1420,7 @@
           <w:szCs w:val="20"/>
         </w:rPr>
         <w:drawing>
-          <wp:inline distT="0" distB="0" distL="0" distR="0">
+          <wp:inline distT="0" distB="0" distL="0" distR="0" wp14:anchorId="12E5E3F2" wp14:editId="186684DF">
             <wp:extent cx="2011680" cy="2175594"/>
             <wp:effectExtent l="0" t="0" r="0" b="0"/>
             <wp:docPr id="6" name="Picture 6" descr="A close up of a logo&#10;&#10;Description automatically generated"/>
@@ -1409,7 +1468,7 @@
           <w:szCs w:val="20"/>
         </w:rPr>
         <w:drawing>
-          <wp:inline distT="0" distB="0" distL="0" distR="0">
+          <wp:inline distT="0" distB="0" distL="0" distR="0" wp14:anchorId="30041D34" wp14:editId="28E12497">
             <wp:extent cx="4158826" cy="1997710"/>
             <wp:effectExtent l="0" t="0" r="0" b="0"/>
             <wp:docPr id="8" name="Picture 8" descr="A close up of a map&#10;&#10;Description automatically generated"/>
@@ -1490,16 +1549,7 @@
           <w:sz w:val="20"/>
           <w:szCs w:val="20"/>
         </w:rPr>
-        <w:t xml:space="preserve">Generalized additive models with </w:t>
-      </w:r>
-      <w:r>
-        <w:rPr>
-          <w:b/>
-          <w:bCs/>
-          <w:sz w:val="20"/>
-          <w:szCs w:val="20"/>
-        </w:rPr>
-        <w:t>thin-plate splines</w:t>
+        <w:t>Generalized additive models with thin-plate splines</w:t>
       </w:r>
     </w:p>
     <w:p>
@@ -1532,7 +1582,7 @@
           <w:szCs w:val="20"/>
         </w:rPr>
         <w:drawing>
-          <wp:inline distT="0" distB="0" distL="0" distR="0">
+          <wp:inline distT="0" distB="0" distL="0" distR="0" wp14:anchorId="60458062" wp14:editId="655B0D09">
             <wp:extent cx="2031824" cy="2160694"/>
             <wp:effectExtent l="0" t="0" r="635" b="0"/>
             <wp:docPr id="9" name="Picture 9" descr="A close up of a logo&#10;&#10;Description automatically generated"/>
@@ -1582,7 +1632,7 @@
           <w:szCs w:val="20"/>
         </w:rPr>
         <w:drawing>
-          <wp:inline distT="0" distB="0" distL="0" distR="0">
+          <wp:inline distT="0" distB="0" distL="0" distR="0" wp14:anchorId="710FFF83" wp14:editId="0DCA3E5A">
             <wp:extent cx="3477980" cy="2059093"/>
             <wp:effectExtent l="0" t="0" r="1905" b="0"/>
             <wp:docPr id="10" name="Picture 10" descr="A close up of a map&#10;&#10;Description automatically generated"/>
@@ -1755,61 +1805,7 @@
           <w:sz w:val="20"/>
           <w:szCs w:val="20"/>
         </w:rPr>
-        <w:t xml:space="preserve">Generalized additive models with </w:t>
-      </w:r>
-      <w:r>
-        <w:rPr>
-          <w:b/>
-          <w:bCs/>
-          <w:sz w:val="20"/>
-          <w:szCs w:val="20"/>
-        </w:rPr>
-        <w:t>t</w:t>
-      </w:r>
-      <w:r>
-        <w:rPr>
-          <w:b/>
-          <w:bCs/>
-          <w:sz w:val="20"/>
-          <w:szCs w:val="20"/>
-        </w:rPr>
-        <w:t>ensor-</w:t>
-      </w:r>
-      <w:r>
-        <w:rPr>
-          <w:b/>
-          <w:bCs/>
-          <w:sz w:val="20"/>
-          <w:szCs w:val="20"/>
-        </w:rPr>
-        <w:t>p</w:t>
-      </w:r>
-      <w:r>
-        <w:rPr>
-          <w:b/>
-          <w:bCs/>
-          <w:sz w:val="20"/>
-          <w:szCs w:val="20"/>
-        </w:rPr>
-        <w:t xml:space="preserve">roduct </w:t>
-      </w:r>
-      <w:r>
-        <w:rPr>
-          <w:b/>
-          <w:bCs/>
-          <w:sz w:val="20"/>
-          <w:szCs w:val="20"/>
-        </w:rPr>
-        <w:t>s</w:t>
-      </w:r>
-      <w:r>
-        <w:rPr>
-          <w:b/>
-          <w:bCs/>
-          <w:sz w:val="20"/>
-          <w:szCs w:val="20"/>
-        </w:rPr>
-        <w:t>plines</w:t>
+        <w:t>Generalized additive models with tensor-product splines</w:t>
       </w:r>
     </w:p>
     <w:p>
@@ -1915,8 +1911,9 @@
           <w:sz w:val="20"/>
           <w:szCs w:val="20"/>
         </w:rPr>
+        <w:lastRenderedPageBreak/>
         <w:drawing>
-          <wp:inline distT="0" distB="0" distL="0" distR="0">
+          <wp:inline distT="0" distB="0" distL="0" distR="0" wp14:anchorId="22C6BC9E" wp14:editId="3D3EBC89">
             <wp:extent cx="1679787" cy="1801572"/>
             <wp:effectExtent l="0" t="0" r="0" b="1905"/>
             <wp:docPr id="11" name="Picture 11" descr="A picture containing text&#10;&#10;Description automatically generated"/>
@@ -1966,7 +1963,7 @@
           <w:szCs w:val="20"/>
         </w:rPr>
         <w:drawing>
-          <wp:inline distT="0" distB="0" distL="0" distR="0">
+          <wp:inline distT="0" distB="0" distL="0" distR="0" wp14:anchorId="2AD3A405" wp14:editId="14481BE7">
             <wp:extent cx="4260215" cy="2263775"/>
             <wp:effectExtent l="0" t="0" r="0" b="0"/>
             <wp:docPr id="12" name="Picture 12" descr="A close up of a map&#10;&#10;Description automatically generated"/>
@@ -2020,22 +2017,7 @@
           <w:sz w:val="20"/>
           <w:szCs w:val="20"/>
         </w:rPr>
-        <w:lastRenderedPageBreak/>
-        <w:t xml:space="preserve">The fit looks smoother than thin-plate spline. But the </w:t>
-      </w:r>
-      <w:r>
-        <w:rPr>
-          <w:sz w:val="20"/>
-          <w:szCs w:val="20"/>
-        </w:rPr>
-        <w:t>Response vs. Fitted Values plot</w:t>
-      </w:r>
-      <w:r>
-        <w:rPr>
-          <w:sz w:val="20"/>
-          <w:szCs w:val="20"/>
-        </w:rPr>
-        <w:t xml:space="preserve"> looks a little bit more dispersed. </w:t>
+        <w:t xml:space="preserve">The fit looks smoother than thin-plate spline. But the Response vs. Fitted Values plot looks a little bit more dispersed. </w:t>
       </w:r>
     </w:p>
     <w:p>
@@ -2114,8 +2096,6 @@
         </w:rPr>
         <w:t>Add a table for model comparison</w:t>
       </w:r>
-      <w:bookmarkStart w:id="0" w:name="_GoBack"/>
-      <w:bookmarkEnd w:id="0"/>
     </w:p>
     <w:p>
       <w:pPr>
@@ -2222,7 +2202,7 @@
           <w:szCs w:val="20"/>
         </w:rPr>
         <w:drawing>
-          <wp:inline distT="0" distB="0" distL="0" distR="0">
+          <wp:inline distT="0" distB="0" distL="0" distR="0" wp14:anchorId="2D63165B" wp14:editId="4D5D65B1">
             <wp:extent cx="4983479" cy="2953173"/>
             <wp:effectExtent l="0" t="0" r="0" b="6350"/>
             <wp:docPr id="13" name="Picture 13" descr="A picture containing text&#10;&#10;Description automatically generated"/>
@@ -2606,6 +2586,7 @@
     <w:lsdException w:name="HTML Sample" w:semiHidden="1" w:unhideWhenUsed="1"/>
     <w:lsdException w:name="HTML Typewriter" w:semiHidden="1" w:unhideWhenUsed="1"/>
     <w:lsdException w:name="HTML Variable" w:semiHidden="1" w:unhideWhenUsed="1"/>
+    <w:lsdException w:name="Normal Table" w:semiHidden="1" w:unhideWhenUsed="1"/>
     <w:lsdException w:name="annotation subject" w:semiHidden="1" w:unhideWhenUsed="1"/>
     <w:lsdException w:name="No List" w:semiHidden="1" w:unhideWhenUsed="1"/>
     <w:lsdException w:name="Outline List 1" w:semiHidden="1" w:unhideWhenUsed="1"/>
@@ -2652,8 +2633,10 @@
     <w:lsdException w:name="Table Subtle 2" w:semiHidden="1" w:unhideWhenUsed="1"/>
     <w:lsdException w:name="Table Web 1" w:semiHidden="1" w:unhideWhenUsed="1"/>
     <w:lsdException w:name="Table Web 2" w:semiHidden="1" w:unhideWhenUsed="1"/>
+    <w:lsdException w:name="Table Web 3" w:semiHidden="1" w:unhideWhenUsed="1"/>
     <w:lsdException w:name="Balloon Text" w:semiHidden="1" w:unhideWhenUsed="1"/>
     <w:lsdException w:name="Table Grid" w:uiPriority="39"/>
+    <w:lsdException w:name="Table Theme" w:semiHidden="1" w:unhideWhenUsed="1"/>
     <w:lsdException w:name="Placeholder Text" w:semiHidden="1"/>
     <w:lsdException w:name="No Spacing" w:uiPriority="1" w:qFormat="1"/>
     <w:lsdException w:name="Light Shading" w:uiPriority="60"/>
@@ -2882,6 +2865,7 @@
   <w:style w:type="character" w:default="1" w:styleId="DefaultParagraphFont">
     <w:name w:val="Default Paragraph Font"/>
     <w:uiPriority w:val="1"/>
+    <w:semiHidden/>
     <w:unhideWhenUsed/>
   </w:style>
   <w:style w:type="table" w:default="1" w:styleId="TableNormal">

</xml_diff>